<commit_message>
DOCX: create relevant tests, simplify templates to remove now unused styles.
</commit_message>
<xml_diff>
--- a/export/to_docx/template/template.docx
+++ b/export/to_docx/template/template.docx
@@ -916,52 +916,7 @@
         <w:t xml:space="preserve">, </w:t>
       </w:r>
       <w:r>
-        <w:rPr>
-          <w:rStyle w:val="Honorific"/>
-        </w:rPr>
-        <w:t>Honorific</w:t>
-      </w:r>
-      <w:r>
-        <w:t xml:space="preserve">, </w:t>
-      </w:r>
-      <w:r>
-        <w:rPr>
-          <w:rStyle w:val="FirstName"/>
-        </w:rPr>
-        <w:t>First Name</w:t>
-      </w:r>
-      <w:r>
-        <w:t xml:space="preserve">, </w:t>
-      </w:r>
-      <w:r>
-        <w:rPr>
-          <w:rStyle w:val="GivenName"/>
-        </w:rPr>
-        <w:t>Given Name</w:t>
-      </w:r>
-      <w:r>
-        <w:t xml:space="preserve">, </w:t>
-      </w:r>
-      <w:r>
-        <w:rPr>
-          <w:rStyle w:val="Surname"/>
-        </w:rPr>
-        <w:t>Surname</w:t>
-      </w:r>
-      <w:r>
-        <w:t xml:space="preserve">, </w:t>
-      </w:r>
-      <w:r>
         <w:t>Lineage</w:t>
-      </w:r>
-      <w:r>
-        <w:t xml:space="preserve">, </w:t>
-      </w:r>
-      <w:r>
-        <w:rPr>
-          <w:rStyle w:val="OtherName"/>
-        </w:rPr>
-        <w:t>Other Name</w:t>
       </w:r>
       <w:r>
         <w:t>.</w:t>
@@ -3197,41 +3152,6 @@
     <w:qFormat/>
     <w:rsid w:val="00AC4B63"/>
   </w:style>
-  <w:style w:type="character" w:customStyle="1" w:styleId="Honorific">
-    <w:name w:val="Honorific"/>
-    <w:basedOn w:val="DefaultParagraphFont"/>
-    <w:qFormat/>
-    <w:rsid w:val="00AC4B63"/>
-  </w:style>
-  <w:style w:type="character" w:customStyle="1" w:styleId="FirstName">
-    <w:name w:val="First Name"/>
-    <w:basedOn w:val="DefaultParagraphFont"/>
-    <w:qFormat/>
-    <w:rsid w:val="00AC4B63"/>
-  </w:style>
-  <w:style w:type="character" w:customStyle="1" w:styleId="GivenName">
-    <w:name w:val="Given Name"/>
-    <w:basedOn w:val="DefaultParagraphFont"/>
-    <w:qFormat/>
-    <w:rsid w:val="00AC4B63"/>
-  </w:style>
-  <w:style w:type="character" w:customStyle="1" w:styleId="Surname">
-    <w:name w:val="Surname"/>
-    <w:basedOn w:val="DefaultParagraphFont"/>
-    <w:qFormat/>
-    <w:rsid w:val="00AC4B63"/>
-  </w:style>
-  <w:style w:type="character" w:customStyle="1" w:styleId="a">
-    <w:basedOn w:val="DefaultParagraphFont"/>
-    <w:qFormat/>
-    <w:rsid w:val="00AC4B63"/>
-  </w:style>
-  <w:style w:type="character" w:customStyle="1" w:styleId="OtherName">
-    <w:name w:val="Other Name"/>
-    <w:basedOn w:val="DefaultParagraphFont"/>
-    <w:qFormat/>
-    <w:rsid w:val="00AC4B63"/>
-  </w:style>
   <w:style w:type="character" w:customStyle="1" w:styleId="Command">
     <w:name w:val="Command"/>
     <w:basedOn w:val="DefaultParagraphFont"/>
@@ -3425,18 +3345,6 @@
     <w:rPr>
       <w:vertAlign w:val="superscript"/>
     </w:rPr>
-  </w:style>
-  <w:style w:type="character" w:customStyle="1" w:styleId="Author">
-    <w:name w:val="Author"/>
-    <w:basedOn w:val="DefaultParagraphFont"/>
-    <w:qFormat/>
-    <w:rsid w:val="00CC533F"/>
-  </w:style>
-  <w:style w:type="character" w:customStyle="1" w:styleId="Editor">
-    <w:name w:val="Editor"/>
-    <w:basedOn w:val="DefaultParagraphFont"/>
-    <w:qFormat/>
-    <w:rsid w:val="00F7369C"/>
   </w:style>
 </w:styles>
 </file>

</xml_diff>

<commit_message>
DOCX: implement author URI.
</commit_message>
<xml_diff>
--- a/export/to_docx/template/template.docx
+++ b/export/to_docx/template/template.docx
@@ -911,12 +911,6 @@
           <w:rStyle w:val="Fax"/>
         </w:rPr>
         <w:t>Fax</w:t>
-      </w:r>
-      <w:r>
-        <w:t xml:space="preserve">, </w:t>
-      </w:r>
-      <w:r>
-        <w:t>Lineage</w:t>
       </w:r>
       <w:r>
         <w:t>.</w:t>

</xml_diff>